<commit_message>
Remove duplicate field "StakeholdersConsulted" from Resources section (v2)
</commit_message>
<xml_diff>
--- a/v0.1/template.docx
+++ b/v0.1/template.docx
@@ -1156,6 +1156,7 @@
               <w:bottom w:val="single" w:color="auto" w:sz="18" w:space="0"/>
               <w:right w:val="single" w:color="auto" w:sz="18" w:space="0"/>
             </w:tcBorders>
+            <w:tcMar/>
           </w:tcPr>
           <w:tbl>
             <w:tblPr>
@@ -2197,38 +2198,32 @@
             <w:r>
               <w:rPr>
                 <w:rFonts w:ascii="Aptos" w:hAnsi="Aptos" w:eastAsia="Aptos" w:cs="Aptos"/>
-                <w:b/>
-                <w:bCs/>
-                <w:sz w:val="20"/>
-                <w:szCs w:val="20"/>
-              </w:rPr>
-              <w:t>Patient consent or disclosure required or suggested:</w:t>
-            </w:r>
-          </w:p>
-          <w:p>
-            <w:pPr>
-              <w:pStyle w:val="ListParagraph"/>
-              <w:numPr>
-                <w:ilvl w:val="0"/>
-                <w:numId w:val="1"/>
-              </w:numPr>
-              <w:spacing w:line="278" w:lineRule="auto"/>
-              <w:jc w:val="both"/>
-              <w:rPr>
-                <w:rFonts w:ascii="Aptos" w:hAnsi="Aptos" w:eastAsia="Aptos" w:cs="Aptos"/>
-                <w:sz w:val="20"/>
-                <w:szCs w:val="20"/>
-              </w:rPr>
-            </w:pPr>
-            <w:r>
-              <w:rPr>
-                <w:rFonts w:ascii="Aptos" w:hAnsi="Aptos" w:eastAsia="Aptos" w:cs="Aptos"/>
-                <w:b/>
-                <w:bCs/>
-                <w:sz w:val="20"/>
-                <w:szCs w:val="20"/>
-              </w:rPr>
-              <w:t>Stakeholders consulted during design of solution:</w:t>
+                <w:b w:val="1"/>
+                <w:bCs w:val="1"/>
+                <w:sz w:val="20"/>
+                <w:szCs w:val="20"/>
+              </w:rPr>
+              <w:t xml:space="preserve">Patient consent or disclosure </w:t>
+            </w:r>
+            <w:r>
+              <w:rPr>
+                <w:rFonts w:ascii="Aptos" w:hAnsi="Aptos" w:eastAsia="Aptos" w:cs="Aptos"/>
+                <w:b w:val="1"/>
+                <w:bCs w:val="1"/>
+                <w:sz w:val="20"/>
+                <w:szCs w:val="20"/>
+              </w:rPr>
+              <w:t>required</w:t>
+            </w:r>
+            <w:r>
+              <w:rPr>
+                <w:rFonts w:ascii="Aptos" w:hAnsi="Aptos" w:eastAsia="Aptos" w:cs="Aptos"/>
+                <w:b w:val="1"/>
+                <w:bCs w:val="1"/>
+                <w:sz w:val="20"/>
+                <w:szCs w:val="20"/>
+              </w:rPr>
+              <w:t xml:space="preserve"> or suggested:</w:t>
             </w:r>
           </w:p>
         </w:tc>

</xml_diff>